<commit_message>
Update Moran, Hughes, Hussey et al - 2020 - Incidental Attitude Formation via the Surveillance Task- A Registered Replication Report of Olson and Fazio (2001).docx
</commit_message>
<xml_diff>
--- a/manuscript/preprint/Moran, Hughes, Hussey et al - 2020 - Incidental Attitude Formation via the Surveillance Task- A Registered Replication Report of Olson and Fazio (2001).docx
+++ b/manuscript/preprint/Moran, Hughes, Hussey et al - 2020 - Incidental Attitude Formation via the Surveillance Task- A Registered Replication Report of Olson and Fazio (2001).docx
@@ -1781,11 +1781,6 @@
       </w:r>
     </w:p>
     <w:p>
-      <w:pPr>
-        <w:rPr>
-          <w:color w:val="auto"/>
-        </w:rPr>
-      </w:pPr>
       <w:r>
         <w:rPr>
           <w:b/>
@@ -1876,75 +1871,62 @@
           <w:color w:val="auto"/>
           <w:highlight w:val="white"/>
         </w:rPr>
-        <w:t xml:space="preserve">were presented close to one another (approximately 1cm from each other) and the CS was always larger than the US. In each block, target trials, filler trials, and 14 blank screen trials were presented randomly in the remaining locations (see </w:t>
+        <w:t xml:space="preserve">were presented close to one another (approximately 1cm from each other) and the CS was always larger than the US. In each block, target trials, filler trials, and 14 blank screen trials were presented </w:t>
+      </w:r>
+      <w:r>
+        <w:rPr>
+          <w:highlight w:val="white"/>
+        </w:rPr>
+        <w:t xml:space="preserve">randomly in the remaining locations (see </w:t>
       </w:r>
       <w:hyperlink r:id="rId24" w:history="1">
         <w:r>
           <w:rPr>
-            <w:rStyle w:val="Hyperlink"/>
-            <w:color w:val="auto"/>
+            <w:u w:val="single"/>
           </w:rPr>
           <w:t>osf.io/</w:t>
         </w:r>
         <w:proofErr w:type="spellStart"/>
         <w:r>
           <w:rPr>
-            <w:rStyle w:val="Hyperlink"/>
-            <w:color w:val="auto"/>
+            <w:u w:val="single"/>
           </w:rPr>
           <w:t>wnckg</w:t>
         </w:r>
         <w:proofErr w:type="spellEnd"/>
       </w:hyperlink>
       <w:r>
-        <w:rPr>
-          <w:color w:val="auto"/>
-        </w:rPr>
         <w:t xml:space="preserve"> for a detailed overview of trial content)</w:t>
       </w:r>
       <w:r>
         <w:rPr>
-          <w:color w:val="auto"/>
           <w:highlight w:val="white"/>
         </w:rPr>
         <w:t>.</w:t>
       </w:r>
       <w:r>
-        <w:rPr>
-          <w:color w:val="auto"/>
-        </w:rPr>
         <w:t xml:space="preserve"> Prior to the surveillance task participants </w:t>
       </w:r>
       <w:r>
         <w:rPr>
-          <w:rFonts w:asciiTheme="majorBidi" w:eastAsia="Arial" w:hAnsiTheme="majorBidi" w:cstheme="majorBidi"/>
-          <w:color w:val="auto"/>
+          <w:rFonts w:eastAsia="Arial"/>
         </w:rPr>
         <w:t>were instructed to detect the target stimulus and hit the space-bar</w:t>
       </w:r>
       <w:r>
-        <w:rPr>
-          <w:rFonts w:asciiTheme="majorBidi" w:hAnsiTheme="majorBidi" w:cstheme="majorBidi"/>
-          <w:color w:val="auto"/>
-        </w:rPr>
         <w:t xml:space="preserve"> </w:t>
       </w:r>
       <w:r>
         <w:rPr>
-          <w:rFonts w:asciiTheme="majorBidi" w:eastAsia="Arial" w:hAnsiTheme="majorBidi" w:cstheme="majorBidi"/>
-          <w:color w:val="auto"/>
+          <w:rFonts w:eastAsia="Arial"/>
         </w:rPr>
         <w:t>every time a target stimulus appeared</w:t>
       </w:r>
       <w:r>
-        <w:rPr>
-          <w:color w:val="auto"/>
-        </w:rPr>
         <w:t xml:space="preserve"> (</w:t>
       </w:r>
       <w:r>
         <w:rPr>
-          <w:color w:val="auto"/>
           <w:highlight w:val="white"/>
         </w:rPr>
         <w:t xml:space="preserve">see </w:t>
@@ -1952,25 +1934,20 @@
       <w:hyperlink r:id="rId25" w:history="1">
         <w:r>
           <w:rPr>
-            <w:rStyle w:val="Hyperlink"/>
-            <w:color w:val="auto"/>
+            <w:u w:val="single"/>
           </w:rPr>
           <w:t>osf.io/</w:t>
         </w:r>
         <w:proofErr w:type="spellStart"/>
         <w:r>
           <w:rPr>
-            <w:rStyle w:val="Hyperlink"/>
-            <w:color w:val="auto"/>
+            <w:u w:val="single"/>
           </w:rPr>
           <w:t>wnckg</w:t>
         </w:r>
         <w:proofErr w:type="spellEnd"/>
       </w:hyperlink>
       <w:r>
-        <w:rPr>
-          <w:color w:val="auto"/>
-        </w:rPr>
         <w:t xml:space="preserve"> for the specific instructions). </w:t>
       </w:r>
     </w:p>
@@ -2150,14 +2127,14 @@
         </w:rPr>
         <w:t xml:space="preserve">. After the evaluation task, participants completed a questionnaire: we used the </w:t>
       </w:r>
-      <w:bookmarkStart w:id="8" w:name="_Hlk36108002"/>
+      <w:bookmarkStart w:id="7" w:name="_Hlk36108002"/>
       <w:r>
         <w:rPr>
           <w:color w:val="auto"/>
         </w:rPr>
         <w:t xml:space="preserve">original Olson and Fazio (2001) post-experiment questionnaire </w:t>
       </w:r>
-      <w:bookmarkEnd w:id="8"/>
+      <w:bookmarkEnd w:id="7"/>
       <w:r>
         <w:rPr>
           <w:color w:val="auto"/>
@@ -2224,153 +2201,153 @@
         </w:rPr>
         <w:t xml:space="preserve">With respect to the </w:t>
       </w:r>
-      <w:bookmarkStart w:id="9" w:name="_Hlk36108018"/>
+      <w:bookmarkStart w:id="8" w:name="_Hlk36108018"/>
       <w:r>
         <w:rPr>
           <w:color w:val="auto"/>
         </w:rPr>
         <w:t>Bar-Anan et al. (2010) protocol</w:t>
       </w:r>
+      <w:bookmarkEnd w:id="8"/>
+      <w:r>
+        <w:rPr>
+          <w:color w:val="auto"/>
+        </w:rPr>
+        <w:t xml:space="preserve">, participants were asked the following three questions: </w:t>
+      </w:r>
+      <w:r>
+        <w:rPr>
+          <w:i/>
+          <w:color w:val="auto"/>
+        </w:rPr>
+        <w:t>1. For some participants, during the first task, there was one cartoon creature that always appeared with positive images and words, and one that always appeared with negative images and words. Do you think it happened in your case?</w:t>
+      </w:r>
+      <w:r>
+        <w:rPr>
+          <w:color w:val="auto"/>
+        </w:rPr>
+        <w:t xml:space="preserve"> (response options: No, I did not notice if that happened in my task, Yes, that happened in my task</w:t>
+      </w:r>
+      <w:r>
+        <w:rPr>
+          <w:i/>
+          <w:color w:val="auto"/>
+        </w:rPr>
+        <w:t>). 2. During the first task, which of the two characters was consistently presented with positive images and words? 3. During the first task, which of the two characters was consistently presented with negative images and words?</w:t>
+      </w:r>
+      <w:r>
+        <w:rPr>
+          <w:color w:val="auto"/>
+        </w:rPr>
+        <w:t xml:space="preserve"> (response options to questions 2 and 3: CS</w:t>
+      </w:r>
+      <w:r>
+        <w:rPr>
+          <w:color w:val="auto"/>
+          <w:vertAlign w:val="subscript"/>
+        </w:rPr>
+        <w:t xml:space="preserve">pos </w:t>
+      </w:r>
+      <w:r>
+        <w:rPr>
+          <w:color w:val="auto"/>
+        </w:rPr>
+        <w:t>(certainly), CS</w:t>
+      </w:r>
+      <w:r>
+        <w:rPr>
+          <w:color w:val="auto"/>
+          <w:vertAlign w:val="subscript"/>
+        </w:rPr>
+        <w:t>pos</w:t>
+      </w:r>
+      <w:r>
+        <w:rPr>
+          <w:color w:val="auto"/>
+        </w:rPr>
+        <w:t xml:space="preserve"> (probably), CS</w:t>
+      </w:r>
+      <w:r>
+        <w:rPr>
+          <w:color w:val="auto"/>
+          <w:vertAlign w:val="subscript"/>
+        </w:rPr>
+        <w:t>pos</w:t>
+      </w:r>
+      <w:r>
+        <w:rPr>
+          <w:color w:val="auto"/>
+        </w:rPr>
+        <w:t xml:space="preserve"> (guess), CS</w:t>
+      </w:r>
+      <w:r>
+        <w:rPr>
+          <w:color w:val="auto"/>
+          <w:vertAlign w:val="subscript"/>
+        </w:rPr>
+        <w:t>neg</w:t>
+      </w:r>
+      <w:r>
+        <w:rPr>
+          <w:color w:val="auto"/>
+        </w:rPr>
+        <w:t xml:space="preserve"> (guess), CS</w:t>
+      </w:r>
+      <w:r>
+        <w:rPr>
+          <w:color w:val="auto"/>
+          <w:vertAlign w:val="subscript"/>
+        </w:rPr>
+        <w:t>neg</w:t>
+      </w:r>
+      <w:r>
+        <w:rPr>
+          <w:color w:val="auto"/>
+        </w:rPr>
+        <w:t xml:space="preserve"> (probably), CS</w:t>
+      </w:r>
+      <w:r>
+        <w:rPr>
+          <w:color w:val="auto"/>
+          <w:vertAlign w:val="subscript"/>
+        </w:rPr>
+        <w:t>neg</w:t>
+      </w:r>
+      <w:r>
+        <w:rPr>
+          <w:color w:val="auto"/>
+        </w:rPr>
+        <w:t xml:space="preserve"> (certainly). Finally, we assessed familiarity with the Pokémon presented in the task: </w:t>
+      </w:r>
+      <w:r>
+        <w:rPr>
+          <w:i/>
+          <w:color w:val="auto"/>
+        </w:rPr>
+        <w:t>How familiar were you with the cartoon creatures that appeared in the surveillance tasks?</w:t>
+      </w:r>
+      <w:r>
+        <w:rPr>
+          <w:color w:val="auto"/>
+        </w:rPr>
+        <w:t xml:space="preserve"> (response scale: 0 = Not familiar at all to 8 = Very familiar).</w:t>
+      </w:r>
+    </w:p>
+    <w:p>
+      <w:pPr>
+        <w:rPr>
+          <w:color w:val="auto"/>
+        </w:rPr>
+      </w:pPr>
+      <w:bookmarkStart w:id="9" w:name="_Hlk41465932"/>
+      <w:r>
+        <w:rPr>
+          <w:b/>
+          <w:color w:val="auto"/>
+        </w:rPr>
+        <w:t xml:space="preserve">Experimental fidelity. </w:t>
+      </w:r>
       <w:bookmarkEnd w:id="9"/>
-      <w:r>
-        <w:rPr>
-          <w:color w:val="auto"/>
-        </w:rPr>
-        <w:t xml:space="preserve">, participants were asked the following three questions: </w:t>
-      </w:r>
-      <w:r>
-        <w:rPr>
-          <w:i/>
-          <w:color w:val="auto"/>
-        </w:rPr>
-        <w:t>1. For some participants, during the first task, there was one cartoon creature that always appeared with positive images and words, and one that always appeared with negative images and words. Do you think it happened in your case?</w:t>
-      </w:r>
-      <w:r>
-        <w:rPr>
-          <w:color w:val="auto"/>
-        </w:rPr>
-        <w:t xml:space="preserve"> (response options: No, I did not notice if that happened in my task, Yes, that happened in my task</w:t>
-      </w:r>
-      <w:r>
-        <w:rPr>
-          <w:i/>
-          <w:color w:val="auto"/>
-        </w:rPr>
-        <w:t>). 2. During the first task, which of the two characters was consistently presented with positive images and words? 3. During the first task, which of the two characters was consistently presented with negative images and words?</w:t>
-      </w:r>
-      <w:r>
-        <w:rPr>
-          <w:color w:val="auto"/>
-        </w:rPr>
-        <w:t xml:space="preserve"> (response options to questions 2 and 3: CS</w:t>
-      </w:r>
-      <w:r>
-        <w:rPr>
-          <w:color w:val="auto"/>
-          <w:vertAlign w:val="subscript"/>
-        </w:rPr>
-        <w:t xml:space="preserve">pos </w:t>
-      </w:r>
-      <w:r>
-        <w:rPr>
-          <w:color w:val="auto"/>
-        </w:rPr>
-        <w:t>(certainly), CS</w:t>
-      </w:r>
-      <w:r>
-        <w:rPr>
-          <w:color w:val="auto"/>
-          <w:vertAlign w:val="subscript"/>
-        </w:rPr>
-        <w:t>pos</w:t>
-      </w:r>
-      <w:r>
-        <w:rPr>
-          <w:color w:val="auto"/>
-        </w:rPr>
-        <w:t xml:space="preserve"> (probably), CS</w:t>
-      </w:r>
-      <w:r>
-        <w:rPr>
-          <w:color w:val="auto"/>
-          <w:vertAlign w:val="subscript"/>
-        </w:rPr>
-        <w:t>pos</w:t>
-      </w:r>
-      <w:r>
-        <w:rPr>
-          <w:color w:val="auto"/>
-        </w:rPr>
-        <w:t xml:space="preserve"> (guess), CS</w:t>
-      </w:r>
-      <w:r>
-        <w:rPr>
-          <w:color w:val="auto"/>
-          <w:vertAlign w:val="subscript"/>
-        </w:rPr>
-        <w:t>neg</w:t>
-      </w:r>
-      <w:r>
-        <w:rPr>
-          <w:color w:val="auto"/>
-        </w:rPr>
-        <w:t xml:space="preserve"> (guess), CS</w:t>
-      </w:r>
-      <w:r>
-        <w:rPr>
-          <w:color w:val="auto"/>
-          <w:vertAlign w:val="subscript"/>
-        </w:rPr>
-        <w:t>neg</w:t>
-      </w:r>
-      <w:r>
-        <w:rPr>
-          <w:color w:val="auto"/>
-        </w:rPr>
-        <w:t xml:space="preserve"> (probably), CS</w:t>
-      </w:r>
-      <w:r>
-        <w:rPr>
-          <w:color w:val="auto"/>
-          <w:vertAlign w:val="subscript"/>
-        </w:rPr>
-        <w:t>neg</w:t>
-      </w:r>
-      <w:r>
-        <w:rPr>
-          <w:color w:val="auto"/>
-        </w:rPr>
-        <w:t xml:space="preserve"> (certainly). Finally, we assessed familiarity with the Pokémon presented in the task: </w:t>
-      </w:r>
-      <w:r>
-        <w:rPr>
-          <w:i/>
-          <w:color w:val="auto"/>
-        </w:rPr>
-        <w:t>How familiar were you with the cartoon creatures that appeared in the surveillance tasks?</w:t>
-      </w:r>
-      <w:r>
-        <w:rPr>
-          <w:color w:val="auto"/>
-        </w:rPr>
-        <w:t xml:space="preserve"> (response scale: 0 = Not familiar at all to 8 = Very familiar).</w:t>
-      </w:r>
-    </w:p>
-    <w:p>
-      <w:pPr>
-        <w:rPr>
-          <w:color w:val="auto"/>
-        </w:rPr>
-      </w:pPr>
-      <w:bookmarkStart w:id="10" w:name="_Hlk41465932"/>
-      <w:r>
-        <w:rPr>
-          <w:b/>
-          <w:color w:val="auto"/>
-        </w:rPr>
-        <w:t xml:space="preserve">Experimental fidelity. </w:t>
-      </w:r>
-      <w:bookmarkEnd w:id="10"/>
       <w:r>
         <w:rPr>
           <w:color w:val="auto"/>
@@ -2657,14 +2634,7 @@
           <w:color w:val="auto"/>
           <w:shd w:val="clear" w:color="auto" w:fill="FFFFFF"/>
         </w:rPr>
-        <w:t>:</w:t>
-      </w:r>
-      <w:r>
-        <w:rPr>
-          <w:color w:val="auto"/>
-          <w:shd w:val="clear" w:color="auto" w:fill="FFFFFF"/>
-        </w:rPr>
-        <w:t xml:space="preserve"> </w:t>
+        <w:t xml:space="preserve">: </w:t>
       </w:r>
       <w:hyperlink r:id="rId29" w:history="1">
         <w:r>
@@ -2802,7 +2772,7 @@
         </w:rPr>
         <w:t xml:space="preserve"> </w:t>
       </w:r>
-      <w:bookmarkStart w:id="11" w:name="_Hlk41467466"/>
+      <w:bookmarkStart w:id="10" w:name="_Hlk41467466"/>
       <w:r>
         <w:rPr>
           <w:color w:val="auto"/>
@@ -3095,7 +3065,7 @@
         </w:rPr>
         <w:t>Compared to Olson and Fazio's original criteria, these awareness criteria categorized a larger percentage of participants as ‘aware’ of the CS-US contingency.</w:t>
       </w:r>
-      <w:bookmarkEnd w:id="11"/>
+      <w:bookmarkEnd w:id="10"/>
     </w:p>
     <w:p>
       <w:pPr>
@@ -3453,7 +3423,7 @@
         </w:rPr>
         <w:t xml:space="preserve">When a modified version of the original authors’ </w:t>
       </w:r>
-      <w:bookmarkStart w:id="12" w:name="_Hlk34652704"/>
+      <w:bookmarkStart w:id="11" w:name="_Hlk34652704"/>
       <w:r>
         <w:rPr>
           <w:color w:val="auto"/>
@@ -3461,13 +3431,209 @@
         </w:rPr>
         <w:t xml:space="preserve">exclusion </w:t>
       </w:r>
+      <w:bookmarkEnd w:id="11"/>
+      <w:r>
+        <w:rPr>
+          <w:color w:val="auto"/>
+          <w:highlight w:val="white"/>
+        </w:rPr>
+        <w:t xml:space="preserve">criterion was applied (i.e., Olson &amp; Fazio, 2001 modified, </w:t>
+      </w:r>
+      <w:r>
+        <w:rPr>
+          <w:i/>
+          <w:iCs/>
+          <w:color w:val="auto"/>
+          <w:highlight w:val="white"/>
+        </w:rPr>
+        <w:t>n</w:t>
+      </w:r>
+      <w:r>
+        <w:rPr>
+          <w:color w:val="auto"/>
+          <w:highlight w:val="white"/>
+        </w:rPr>
+        <w:t xml:space="preserve"> = 1007, 31.9% excluded), the surveillance task was not found to </w:t>
+      </w:r>
+      <w:r>
+        <w:rPr>
+          <w:color w:val="auto"/>
+        </w:rPr>
+        <w:t xml:space="preserve">produce an EC </w:t>
+      </w:r>
+      <w:r>
+        <w:rPr>
+          <w:color w:val="auto"/>
+          <w:highlight w:val="white"/>
+        </w:rPr>
+        <w:t xml:space="preserve">effect, </w:t>
+      </w:r>
+      <w:bookmarkStart w:id="12" w:name="_Hlk31198853"/>
+      <w:r>
+        <w:rPr>
+          <w:color w:val="auto"/>
+          <w:highlight w:val="white"/>
+        </w:rPr>
+        <w:t xml:space="preserve">Hedges’ </w:t>
+      </w:r>
+      <w:r>
+        <w:rPr>
+          <w:i/>
+          <w:color w:val="auto"/>
+          <w:highlight w:val="white"/>
+        </w:rPr>
+        <w:t>g</w:t>
+      </w:r>
+      <w:r>
+        <w:rPr>
+          <w:color w:val="auto"/>
+          <w:highlight w:val="white"/>
+        </w:rPr>
+        <w:t xml:space="preserve"> = 0.05, 95% CI [-0.04, 0.13], </w:t>
+      </w:r>
+      <w:r>
+        <w:rPr>
+          <w:i/>
+          <w:color w:val="auto"/>
+          <w:highlight w:val="white"/>
+        </w:rPr>
+        <w:t>z</w:t>
+      </w:r>
+      <w:r>
+        <w:rPr>
+          <w:color w:val="auto"/>
+          <w:highlight w:val="white"/>
+        </w:rPr>
+        <w:t xml:space="preserve"> = 1.04, </w:t>
+      </w:r>
+      <w:r>
+        <w:rPr>
+          <w:i/>
+          <w:color w:val="auto"/>
+          <w:highlight w:val="white"/>
+        </w:rPr>
+        <w:t>p</w:t>
+      </w:r>
+      <w:r>
+        <w:rPr>
+          <w:color w:val="auto"/>
+          <w:highlight w:val="white"/>
+        </w:rPr>
+        <w:t xml:space="preserve"> = .</w:t>
+      </w:r>
       <w:bookmarkEnd w:id="12"/>
       <w:r>
         <w:rPr>
           <w:color w:val="auto"/>
           <w:highlight w:val="white"/>
         </w:rPr>
-        <w:t xml:space="preserve">criterion was applied (i.e., Olson &amp; Fazio, 2001 modified, </w:t>
+        <w:t>299. Effect sizes ranged from -0.08 to 0.30 between sites (see Figure 2, panel ‘b’). Variation in effect sizes between sites was consistent with what one would expect by chance, τ</w:t>
+      </w:r>
+      <w:r>
+        <w:rPr>
+          <w:color w:val="auto"/>
+          <w:highlight w:val="white"/>
+          <w:vertAlign w:val="superscript"/>
+        </w:rPr>
+        <w:t>2</w:t>
+      </w:r>
+      <w:r>
+        <w:rPr>
+          <w:color w:val="auto"/>
+          <w:highlight w:val="white"/>
+        </w:rPr>
+        <w:t xml:space="preserve"> = 0.0, </w:t>
+      </w:r>
+      <w:r>
+        <w:rPr>
+          <w:i/>
+          <w:color w:val="auto"/>
+          <w:highlight w:val="white"/>
+        </w:rPr>
+        <w:t>I</w:t>
+      </w:r>
+      <w:r>
+        <w:rPr>
+          <w:color w:val="auto"/>
+          <w:highlight w:val="white"/>
+          <w:vertAlign w:val="superscript"/>
+        </w:rPr>
+        <w:t>2</w:t>
+      </w:r>
+      <w:r>
+        <w:rPr>
+          <w:color w:val="auto"/>
+          <w:highlight w:val="white"/>
+        </w:rPr>
+        <w:t xml:space="preserve"> = 0.0%, </w:t>
+      </w:r>
+      <w:r>
+        <w:rPr>
+          <w:i/>
+          <w:color w:val="auto"/>
+          <w:highlight w:val="white"/>
+        </w:rPr>
+        <w:t>H</w:t>
+      </w:r>
+      <w:r>
+        <w:rPr>
+          <w:color w:val="auto"/>
+          <w:highlight w:val="white"/>
+          <w:vertAlign w:val="superscript"/>
+        </w:rPr>
+        <w:t>2</w:t>
+      </w:r>
+      <w:r>
+        <w:rPr>
+          <w:color w:val="auto"/>
+          <w:highlight w:val="white"/>
+        </w:rPr>
+        <w:t xml:space="preserve"> = 1.0, </w:t>
+      </w:r>
+      <w:r>
+        <w:rPr>
+          <w:i/>
+          <w:color w:val="auto"/>
+          <w:highlight w:val="white"/>
+        </w:rPr>
+        <w:t>Q</w:t>
+      </w:r>
+      <w:r>
+        <w:rPr>
+          <w:color w:val="auto"/>
+          <w:highlight w:val="white"/>
+        </w:rPr>
+        <w:t xml:space="preserve">(11) = 2.76, </w:t>
+      </w:r>
+      <w:r>
+        <w:rPr>
+          <w:i/>
+          <w:color w:val="auto"/>
+          <w:highlight w:val="white"/>
+        </w:rPr>
+        <w:t>p</w:t>
+      </w:r>
+      <w:r>
+        <w:rPr>
+          <w:color w:val="auto"/>
+          <w:highlight w:val="white"/>
+        </w:rPr>
+        <w:t xml:space="preserve"> = .994. </w:t>
+      </w:r>
+    </w:p>
+    <w:p>
+      <w:pPr>
+        <w:rPr>
+          <w:color w:val="auto"/>
+          <w:highlight w:val="white"/>
+        </w:rPr>
+      </w:pPr>
+      <w:r>
+        <w:rPr>
+          <w:color w:val="auto"/>
+          <w:highlight w:val="white"/>
+        </w:rPr>
+        <w:t>When the Bar-Anan et al. (2010) exclusion criterion was applied (</w:t>
       </w:r>
       <w:r>
         <w:rPr>
@@ -3483,28 +3649,20 @@
           <w:color w:val="auto"/>
           <w:highlight w:val="white"/>
         </w:rPr>
-        <w:t xml:space="preserve"> = 1007, 31.9% excluded), the surveillance task was not found to </w:t>
-      </w:r>
-      <w:r>
-        <w:rPr>
-          <w:color w:val="auto"/>
-        </w:rPr>
-        <w:t xml:space="preserve">produce an EC </w:t>
-      </w:r>
-      <w:r>
-        <w:rPr>
-          <w:color w:val="auto"/>
-          <w:highlight w:val="white"/>
-        </w:rPr>
-        <w:t xml:space="preserve">effect, </w:t>
-      </w:r>
-      <w:bookmarkStart w:id="13" w:name="_Hlk31198853"/>
-      <w:r>
-        <w:rPr>
-          <w:color w:val="auto"/>
-          <w:highlight w:val="white"/>
-        </w:rPr>
-        <w:t xml:space="preserve">Hedges’ </w:t>
+        <w:t xml:space="preserve"> = 755, 48.9% excluded), the surveillance task did not </w:t>
+      </w:r>
+      <w:r>
+        <w:rPr>
+          <w:color w:val="auto"/>
+        </w:rPr>
+        <w:t xml:space="preserve">lead to an EC </w:t>
+      </w:r>
+      <w:r>
+        <w:rPr>
+          <w:color w:val="auto"/>
+          <w:highlight w:val="white"/>
+        </w:rPr>
+        <w:t xml:space="preserve">effect, Hedges’ </w:t>
       </w:r>
       <w:r>
         <w:rPr>
@@ -3519,7 +3677,7 @@
           <w:color w:val="auto"/>
           <w:highlight w:val="white"/>
         </w:rPr>
-        <w:t xml:space="preserve"> = 0.05, 95% CI [-0.04, 0.13], </w:t>
+        <w:t xml:space="preserve"> = 0.03, 95% CI [-0.06, 0.13], </w:t>
       </w:r>
       <w:r>
         <w:rPr>
@@ -3534,7 +3692,7 @@
           <w:color w:val="auto"/>
           <w:highlight w:val="white"/>
         </w:rPr>
-        <w:t xml:space="preserve"> = 1.04, </w:t>
+        <w:t xml:space="preserve"> = 0.69, </w:t>
       </w:r>
       <w:r>
         <w:rPr>
@@ -3549,15 +3707,256 @@
           <w:color w:val="auto"/>
           <w:highlight w:val="white"/>
         </w:rPr>
-        <w:t xml:space="preserve"> = .</w:t>
+        <w:t xml:space="preserve"> = .493. Effect sizes ranged from -0.24 to 0.18 between sites (see Figure 2, panel ‘c’). Variation in effect sizes between sites was consistent with what one would expect by chance, τ</w:t>
+      </w:r>
+      <w:r>
+        <w:rPr>
+          <w:color w:val="auto"/>
+          <w:highlight w:val="white"/>
+          <w:vertAlign w:val="superscript"/>
+        </w:rPr>
+        <w:t>2</w:t>
+      </w:r>
+      <w:r>
+        <w:rPr>
+          <w:color w:val="auto"/>
+          <w:highlight w:val="white"/>
+        </w:rPr>
+        <w:t xml:space="preserve"> = 0.0, </w:t>
+      </w:r>
+      <w:r>
+        <w:rPr>
+          <w:i/>
+          <w:color w:val="auto"/>
+          <w:highlight w:val="white"/>
+        </w:rPr>
+        <w:t>I</w:t>
+      </w:r>
+      <w:r>
+        <w:rPr>
+          <w:color w:val="auto"/>
+          <w:highlight w:val="white"/>
+          <w:vertAlign w:val="superscript"/>
+        </w:rPr>
+        <w:t>2</w:t>
+      </w:r>
+      <w:r>
+        <w:rPr>
+          <w:color w:val="auto"/>
+          <w:highlight w:val="white"/>
+        </w:rPr>
+        <w:t xml:space="preserve"> = 0.0%, </w:t>
+      </w:r>
+      <w:r>
+        <w:rPr>
+          <w:i/>
+          <w:color w:val="auto"/>
+          <w:highlight w:val="white"/>
+        </w:rPr>
+        <w:t>H</w:t>
+      </w:r>
+      <w:r>
+        <w:rPr>
+          <w:color w:val="auto"/>
+          <w:highlight w:val="white"/>
+          <w:vertAlign w:val="superscript"/>
+        </w:rPr>
+        <w:t>2</w:t>
+      </w:r>
+      <w:r>
+        <w:rPr>
+          <w:color w:val="auto"/>
+          <w:highlight w:val="white"/>
+        </w:rPr>
+        <w:t xml:space="preserve"> = 1.0, </w:t>
+      </w:r>
+      <w:r>
+        <w:rPr>
+          <w:i/>
+          <w:color w:val="auto"/>
+          <w:highlight w:val="white"/>
+        </w:rPr>
+        <w:t>Q</w:t>
+      </w:r>
+      <w:r>
+        <w:rPr>
+          <w:color w:val="auto"/>
+          <w:highlight w:val="white"/>
+        </w:rPr>
+        <w:t xml:space="preserve">(11) = 4.17, </w:t>
+      </w:r>
+      <w:r>
+        <w:rPr>
+          <w:i/>
+          <w:color w:val="auto"/>
+          <w:highlight w:val="white"/>
+        </w:rPr>
+        <w:t>p</w:t>
+      </w:r>
+      <w:r>
+        <w:rPr>
+          <w:color w:val="auto"/>
+          <w:highlight w:val="white"/>
+        </w:rPr>
+        <w:t xml:space="preserve"> = .965.</w:t>
+      </w:r>
+    </w:p>
+    <w:p>
+      <w:pPr>
+        <w:rPr>
+          <w:color w:val="auto"/>
+          <w:highlight w:val="white"/>
+        </w:rPr>
+      </w:pPr>
+      <w:r>
+        <w:rPr>
+          <w:color w:val="auto"/>
+          <w:highlight w:val="white"/>
+        </w:rPr>
+        <w:t>When the modified Bar-Anan et al. (2010) criterion was applied (</w:t>
+      </w:r>
+      <w:r>
+        <w:rPr>
+          <w:i/>
+          <w:iCs/>
+          <w:color w:val="auto"/>
+          <w:highlight w:val="white"/>
+        </w:rPr>
+        <w:t>n</w:t>
+      </w:r>
+      <w:r>
+        <w:rPr>
+          <w:color w:val="auto"/>
+          <w:highlight w:val="white"/>
+        </w:rPr>
+        <w:t xml:space="preserve"> = 1060, 28.3% excluded), the surveillance task did not lead to </w:t>
+      </w:r>
+      <w:r>
+        <w:rPr>
+          <w:color w:val="auto"/>
+        </w:rPr>
+        <w:t xml:space="preserve">an EC </w:t>
+      </w:r>
+      <w:r>
+        <w:rPr>
+          <w:color w:val="auto"/>
+          <w:highlight w:val="white"/>
+        </w:rPr>
+        <w:t xml:space="preserve">effect, Hedges’ </w:t>
+      </w:r>
+      <w:r>
+        <w:rPr>
+          <w:i/>
+          <w:color w:val="auto"/>
+          <w:highlight w:val="white"/>
+        </w:rPr>
+        <w:t>g</w:t>
+      </w:r>
+      <w:r>
+        <w:rPr>
+          <w:color w:val="auto"/>
+          <w:highlight w:val="white"/>
+        </w:rPr>
+        <w:t xml:space="preserve"> = 0.05, 95% CI [-0.03, 0.13], </w:t>
+      </w:r>
+      <w:r>
+        <w:rPr>
+          <w:i/>
+          <w:color w:val="auto"/>
+          <w:highlight w:val="white"/>
+        </w:rPr>
+        <w:t>z</w:t>
+      </w:r>
+      <w:r>
+        <w:rPr>
+          <w:color w:val="auto"/>
+          <w:highlight w:val="white"/>
+        </w:rPr>
+        <w:t xml:space="preserve"> = 1.17, </w:t>
+      </w:r>
+      <w:r>
+        <w:rPr>
+          <w:i/>
+          <w:color w:val="auto"/>
+          <w:highlight w:val="white"/>
+        </w:rPr>
+        <w:t>p</w:t>
+      </w:r>
+      <w:r>
+        <w:rPr>
+          <w:color w:val="auto"/>
+          <w:highlight w:val="white"/>
+        </w:rPr>
+        <w:t xml:space="preserve"> = .241. Effect sizes ranged from -0.16 to 0.19 between sites</w:t>
+      </w:r>
+      <w:r>
+        <w:rPr>
+          <w:color w:val="auto"/>
+          <w:highlight w:val="white"/>
+        </w:rPr>
+        <w:t xml:space="preserve"> </w:t>
+      </w:r>
+      <w:r>
+        <w:rPr>
+          <w:color w:val="auto"/>
+          <w:highlight w:val="white"/>
+        </w:rPr>
+        <w:t xml:space="preserve">(see Figure 2, panel ‘d’). Variation in effect sizes between sites was consistent with what one would expect by chance, </w:t>
+      </w:r>
+      <w:bookmarkStart w:id="13" w:name="_Hlk31200845"/>
+      <w:r>
+        <w:rPr>
+          <w:color w:val="auto"/>
+          <w:highlight w:val="white"/>
+        </w:rPr>
+        <w:t>τ</w:t>
+      </w:r>
+      <w:r>
+        <w:rPr>
+          <w:color w:val="auto"/>
+          <w:highlight w:val="white"/>
+          <w:vertAlign w:val="superscript"/>
+        </w:rPr>
+        <w:t>2</w:t>
+      </w:r>
+      <w:r>
+        <w:rPr>
+          <w:color w:val="auto"/>
+          <w:highlight w:val="white"/>
+        </w:rPr>
+        <w:t xml:space="preserve"> = 0.0, </w:t>
+      </w:r>
+      <w:r>
+        <w:rPr>
+          <w:i/>
+          <w:color w:val="auto"/>
+          <w:highlight w:val="white"/>
+        </w:rPr>
+        <w:t>I</w:t>
+      </w:r>
+      <w:r>
+        <w:rPr>
+          <w:color w:val="auto"/>
+          <w:highlight w:val="white"/>
+          <w:vertAlign w:val="superscript"/>
+        </w:rPr>
+        <w:t>2</w:t>
+      </w:r>
+      <w:r>
+        <w:rPr>
+          <w:color w:val="auto"/>
+          <w:highlight w:val="white"/>
+        </w:rPr>
+        <w:t xml:space="preserve"> = 0.0%, </w:t>
       </w:r>
       <w:bookmarkEnd w:id="13"/>
       <w:r>
         <w:rPr>
-          <w:color w:val="auto"/>
-          <w:highlight w:val="white"/>
-        </w:rPr>
-        <w:t>299. Effect sizes ranged from -0.08 to 0.30 between sites (see Figure 2, panel ‘b’). Variation in effect sizes between sites was consistent with what one would expect by chance, τ</w:t>
+          <w:i/>
+          <w:color w:val="auto"/>
+          <w:highlight w:val="white"/>
+        </w:rPr>
+        <w:t>H</w:t>
       </w:r>
       <w:r>
         <w:rPr>
@@ -3572,52 +3971,6 @@
           <w:color w:val="auto"/>
           <w:highlight w:val="white"/>
         </w:rPr>
-        <w:t xml:space="preserve"> = 0.0, </w:t>
-      </w:r>
-      <w:r>
-        <w:rPr>
-          <w:i/>
-          <w:color w:val="auto"/>
-          <w:highlight w:val="white"/>
-        </w:rPr>
-        <w:t>I</w:t>
-      </w:r>
-      <w:r>
-        <w:rPr>
-          <w:color w:val="auto"/>
-          <w:highlight w:val="white"/>
-          <w:vertAlign w:val="superscript"/>
-        </w:rPr>
-        <w:t>2</w:t>
-      </w:r>
-      <w:r>
-        <w:rPr>
-          <w:color w:val="auto"/>
-          <w:highlight w:val="white"/>
-        </w:rPr>
-        <w:t xml:space="preserve"> = 0.0%, </w:t>
-      </w:r>
-      <w:r>
-        <w:rPr>
-          <w:i/>
-          <w:color w:val="auto"/>
-          <w:highlight w:val="white"/>
-        </w:rPr>
-        <w:t>H</w:t>
-      </w:r>
-      <w:r>
-        <w:rPr>
-          <w:color w:val="auto"/>
-          <w:highlight w:val="white"/>
-          <w:vertAlign w:val="superscript"/>
-        </w:rPr>
-        <w:t>2</w:t>
-      </w:r>
-      <w:r>
-        <w:rPr>
-          <w:color w:val="auto"/>
-          <w:highlight w:val="white"/>
-        </w:rPr>
         <w:t xml:space="preserve"> = 1.0, </w:t>
       </w:r>
       <w:r>
@@ -3633,7 +3986,7 @@
           <w:color w:val="auto"/>
           <w:highlight w:val="white"/>
         </w:rPr>
-        <w:t xml:space="preserve">(11) = 2.76, </w:t>
+        <w:t xml:space="preserve">(11) = 3.45, </w:t>
       </w:r>
       <w:r>
         <w:rPr>
@@ -3648,157 +4001,22 @@
           <w:color w:val="auto"/>
           <w:highlight w:val="white"/>
         </w:rPr>
-        <w:t xml:space="preserve"> = .994. </w:t>
-      </w:r>
-    </w:p>
-    <w:p>
-      <w:pPr>
-        <w:rPr>
-          <w:color w:val="auto"/>
-          <w:highlight w:val="white"/>
-        </w:rPr>
-      </w:pPr>
-      <w:r>
-        <w:rPr>
-          <w:color w:val="auto"/>
-          <w:highlight w:val="white"/>
-        </w:rPr>
-        <w:t>When the Bar-Anan et al. (2010) exclusion criterion was applied (</w:t>
-      </w:r>
-      <w:r>
-        <w:rPr>
-          <w:i/>
-          <w:iCs/>
-          <w:color w:val="auto"/>
-          <w:highlight w:val="white"/>
-        </w:rPr>
-        <w:t>n</w:t>
-      </w:r>
-      <w:r>
-        <w:rPr>
-          <w:color w:val="auto"/>
-          <w:highlight w:val="white"/>
-        </w:rPr>
-        <w:t xml:space="preserve"> = 755, 48.9% excluded), the surveillance task did not </w:t>
-      </w:r>
-      <w:r>
-        <w:rPr>
-          <w:color w:val="auto"/>
-        </w:rPr>
-        <w:t xml:space="preserve">lead to an EC </w:t>
-      </w:r>
-      <w:r>
-        <w:rPr>
-          <w:color w:val="auto"/>
-          <w:highlight w:val="white"/>
-        </w:rPr>
-        <w:t xml:space="preserve">effect, Hedges’ </w:t>
-      </w:r>
-      <w:r>
-        <w:rPr>
-          <w:i/>
-          <w:color w:val="auto"/>
-          <w:highlight w:val="white"/>
-        </w:rPr>
-        <w:t>g</w:t>
-      </w:r>
-      <w:r>
-        <w:rPr>
-          <w:color w:val="auto"/>
-          <w:highlight w:val="white"/>
-        </w:rPr>
-        <w:t xml:space="preserve"> = 0.03, 95% CI [-0.06, 0.13], </w:t>
-      </w:r>
-      <w:r>
-        <w:rPr>
-          <w:i/>
-          <w:color w:val="auto"/>
-          <w:highlight w:val="white"/>
-        </w:rPr>
-        <w:t>z</w:t>
-      </w:r>
-      <w:r>
-        <w:rPr>
-          <w:color w:val="auto"/>
-          <w:highlight w:val="white"/>
-        </w:rPr>
-        <w:t xml:space="preserve"> = 0.69, </w:t>
-      </w:r>
-      <w:r>
-        <w:rPr>
-          <w:i/>
-          <w:color w:val="auto"/>
-          <w:highlight w:val="white"/>
-        </w:rPr>
-        <w:t>p</w:t>
-      </w:r>
-      <w:r>
-        <w:rPr>
-          <w:color w:val="auto"/>
-          <w:highlight w:val="white"/>
-        </w:rPr>
-        <w:t xml:space="preserve"> = .493. Effect sizes ranged from -0.24 to 0.18 between sites (see Figure 2, panel ‘c’). Variation in effect sizes between sites was consistent with what one would expect by chance, τ</w:t>
-      </w:r>
-      <w:r>
-        <w:rPr>
-          <w:color w:val="auto"/>
-          <w:highlight w:val="white"/>
-          <w:vertAlign w:val="superscript"/>
-        </w:rPr>
-        <w:t>2</w:t>
-      </w:r>
-      <w:r>
-        <w:rPr>
-          <w:color w:val="auto"/>
-          <w:highlight w:val="white"/>
-        </w:rPr>
-        <w:t xml:space="preserve"> = 0.0, </w:t>
-      </w:r>
-      <w:r>
-        <w:rPr>
-          <w:i/>
-          <w:color w:val="auto"/>
-          <w:highlight w:val="white"/>
-        </w:rPr>
-        <w:t>I</w:t>
-      </w:r>
-      <w:r>
-        <w:rPr>
-          <w:color w:val="auto"/>
-          <w:highlight w:val="white"/>
-          <w:vertAlign w:val="superscript"/>
-        </w:rPr>
-        <w:t>2</w:t>
-      </w:r>
-      <w:r>
-        <w:rPr>
-          <w:color w:val="auto"/>
-          <w:highlight w:val="white"/>
-        </w:rPr>
-        <w:t xml:space="preserve"> = 0.0%, </w:t>
-      </w:r>
-      <w:r>
-        <w:rPr>
-          <w:i/>
-          <w:color w:val="auto"/>
-          <w:highlight w:val="white"/>
-        </w:rPr>
-        <w:t>H</w:t>
-      </w:r>
-      <w:r>
-        <w:rPr>
-          <w:color w:val="auto"/>
-          <w:highlight w:val="white"/>
-          <w:vertAlign w:val="superscript"/>
-        </w:rPr>
-        <w:t>2</w:t>
-      </w:r>
-      <w:r>
-        <w:rPr>
-          <w:color w:val="auto"/>
-          <w:highlight w:val="white"/>
-        </w:rPr>
-        <w:t xml:space="preserve"> = 1.0, </w:t>
+        <w:t xml:space="preserve"> = .983.</w:t>
+      </w:r>
+    </w:p>
+    <w:p>
+      <w:pPr>
+        <w:rPr>
+          <w:color w:val="auto"/>
+          <w:highlight w:val="white"/>
+        </w:rPr>
+      </w:pPr>
+      <w:r>
+        <w:rPr>
+          <w:color w:val="auto"/>
+          <w:highlight w:val="white"/>
+        </w:rPr>
+        <w:t xml:space="preserve">Finally, to investigate whether the effect sizes computed based on the four awareness/recollective memory criteria differ from one another, we combined the datasets used in all of the above analyses into one and used a multilevel meta-analysis with the awareness exclusion criterion as a moderator. A random intercept for data collection site was included to account for the statistical dependency between effect sizes coming from related samples. The moderator test did not demonstrate evidence that the results of the four criteria differed from each other, </w:t>
       </w:r>
       <w:r>
         <w:rPr>
@@ -3813,254 +4031,6 @@
           <w:color w:val="auto"/>
           <w:highlight w:val="white"/>
         </w:rPr>
-        <w:t xml:space="preserve">(11) = 4.17, </w:t>
-      </w:r>
-      <w:r>
-        <w:rPr>
-          <w:i/>
-          <w:color w:val="auto"/>
-          <w:highlight w:val="white"/>
-        </w:rPr>
-        <w:t>p</w:t>
-      </w:r>
-      <w:r>
-        <w:rPr>
-          <w:color w:val="auto"/>
-          <w:highlight w:val="white"/>
-        </w:rPr>
-        <w:t xml:space="preserve"> = .965.</w:t>
-      </w:r>
-    </w:p>
-    <w:p>
-      <w:pPr>
-        <w:rPr>
-          <w:color w:val="auto"/>
-          <w:highlight w:val="white"/>
-        </w:rPr>
-      </w:pPr>
-      <w:r>
-        <w:rPr>
-          <w:color w:val="auto"/>
-          <w:highlight w:val="white"/>
-        </w:rPr>
-        <w:t>When the modified Bar-Anan et al. (2010) criterion was applied (</w:t>
-      </w:r>
-      <w:r>
-        <w:rPr>
-          <w:i/>
-          <w:iCs/>
-          <w:color w:val="auto"/>
-          <w:highlight w:val="white"/>
-        </w:rPr>
-        <w:t>n</w:t>
-      </w:r>
-      <w:r>
-        <w:rPr>
-          <w:color w:val="auto"/>
-          <w:highlight w:val="white"/>
-        </w:rPr>
-        <w:t xml:space="preserve"> = 1060, 28.3% excluded), the surveillance task did not lead to </w:t>
-      </w:r>
-      <w:r>
-        <w:rPr>
-          <w:color w:val="auto"/>
-        </w:rPr>
-        <w:t xml:space="preserve">an EC </w:t>
-      </w:r>
-      <w:r>
-        <w:rPr>
-          <w:color w:val="auto"/>
-          <w:highlight w:val="white"/>
-        </w:rPr>
-        <w:t xml:space="preserve">effect, Hedges’ </w:t>
-      </w:r>
-      <w:r>
-        <w:rPr>
-          <w:i/>
-          <w:color w:val="auto"/>
-          <w:highlight w:val="white"/>
-        </w:rPr>
-        <w:t>g</w:t>
-      </w:r>
-      <w:r>
-        <w:rPr>
-          <w:color w:val="auto"/>
-          <w:highlight w:val="white"/>
-        </w:rPr>
-        <w:t xml:space="preserve"> = 0.05, 95% CI [-0.03, 0.13], </w:t>
-      </w:r>
-      <w:r>
-        <w:rPr>
-          <w:i/>
-          <w:color w:val="auto"/>
-          <w:highlight w:val="white"/>
-        </w:rPr>
-        <w:t>z</w:t>
-      </w:r>
-      <w:r>
-        <w:rPr>
-          <w:color w:val="auto"/>
-          <w:highlight w:val="white"/>
-        </w:rPr>
-        <w:t xml:space="preserve"> = 1.17, </w:t>
-      </w:r>
-      <w:r>
-        <w:rPr>
-          <w:i/>
-          <w:color w:val="auto"/>
-          <w:highlight w:val="white"/>
-        </w:rPr>
-        <w:t>p</w:t>
-      </w:r>
-      <w:r>
-        <w:rPr>
-          <w:color w:val="auto"/>
-          <w:highlight w:val="white"/>
-        </w:rPr>
-        <w:t xml:space="preserve"> = .241. Effect sizes ranged from -0.16 to 0.19 between sites</w:t>
-      </w:r>
-      <w:r>
-        <w:rPr>
-          <w:color w:val="auto"/>
-          <w:highlight w:val="white"/>
-        </w:rPr>
-        <w:t xml:space="preserve"> </w:t>
-      </w:r>
-      <w:r>
-        <w:rPr>
-          <w:color w:val="auto"/>
-          <w:highlight w:val="white"/>
-        </w:rPr>
-        <w:t xml:space="preserve">(see Figure 2, panel ‘d’). Variation in effect sizes between sites was consistent with what one would expect by chance, </w:t>
-      </w:r>
-      <w:bookmarkStart w:id="14" w:name="_Hlk31200845"/>
-      <w:r>
-        <w:rPr>
-          <w:color w:val="auto"/>
-          <w:highlight w:val="white"/>
-        </w:rPr>
-        <w:t>τ</w:t>
-      </w:r>
-      <w:r>
-        <w:rPr>
-          <w:color w:val="auto"/>
-          <w:highlight w:val="white"/>
-          <w:vertAlign w:val="superscript"/>
-        </w:rPr>
-        <w:t>2</w:t>
-      </w:r>
-      <w:r>
-        <w:rPr>
-          <w:color w:val="auto"/>
-          <w:highlight w:val="white"/>
-        </w:rPr>
-        <w:t xml:space="preserve"> = 0.0, </w:t>
-      </w:r>
-      <w:r>
-        <w:rPr>
-          <w:i/>
-          <w:color w:val="auto"/>
-          <w:highlight w:val="white"/>
-        </w:rPr>
-        <w:t>I</w:t>
-      </w:r>
-      <w:r>
-        <w:rPr>
-          <w:color w:val="auto"/>
-          <w:highlight w:val="white"/>
-          <w:vertAlign w:val="superscript"/>
-        </w:rPr>
-        <w:t>2</w:t>
-      </w:r>
-      <w:r>
-        <w:rPr>
-          <w:color w:val="auto"/>
-          <w:highlight w:val="white"/>
-        </w:rPr>
-        <w:t xml:space="preserve"> = 0.0%, </w:t>
-      </w:r>
-      <w:bookmarkEnd w:id="14"/>
-      <w:r>
-        <w:rPr>
-          <w:i/>
-          <w:color w:val="auto"/>
-          <w:highlight w:val="white"/>
-        </w:rPr>
-        <w:t>H</w:t>
-      </w:r>
-      <w:r>
-        <w:rPr>
-          <w:color w:val="auto"/>
-          <w:highlight w:val="white"/>
-          <w:vertAlign w:val="superscript"/>
-        </w:rPr>
-        <w:t>2</w:t>
-      </w:r>
-      <w:r>
-        <w:rPr>
-          <w:color w:val="auto"/>
-          <w:highlight w:val="white"/>
-        </w:rPr>
-        <w:t xml:space="preserve"> = 1.0, </w:t>
-      </w:r>
-      <w:r>
-        <w:rPr>
-          <w:i/>
-          <w:color w:val="auto"/>
-          <w:highlight w:val="white"/>
-        </w:rPr>
-        <w:t>Q</w:t>
-      </w:r>
-      <w:r>
-        <w:rPr>
-          <w:color w:val="auto"/>
-          <w:highlight w:val="white"/>
-        </w:rPr>
-        <w:t xml:space="preserve">(11) = 3.45, </w:t>
-      </w:r>
-      <w:r>
-        <w:rPr>
-          <w:i/>
-          <w:color w:val="auto"/>
-          <w:highlight w:val="white"/>
-        </w:rPr>
-        <w:t>p</w:t>
-      </w:r>
-      <w:r>
-        <w:rPr>
-          <w:color w:val="auto"/>
-          <w:highlight w:val="white"/>
-        </w:rPr>
-        <w:t xml:space="preserve"> = .983.</w:t>
-      </w:r>
-    </w:p>
-    <w:p>
-      <w:pPr>
-        <w:rPr>
-          <w:color w:val="auto"/>
-          <w:highlight w:val="white"/>
-        </w:rPr>
-      </w:pPr>
-      <w:r>
-        <w:rPr>
-          <w:color w:val="auto"/>
-          <w:highlight w:val="white"/>
-        </w:rPr>
-        <w:t xml:space="preserve">Finally, to investigate whether the effect sizes computed based on the four awareness/recollective memory criteria differ from one another, we combined the datasets used in all of the above analyses into one and used a multilevel meta-analysis with the awareness exclusion criterion as a moderator. A random intercept for data collection site was included to account for the statistical dependency between effect sizes coming from related samples. The moderator test did not demonstrate evidence that the results of the four criteria differed from each other, </w:t>
-      </w:r>
-      <w:r>
-        <w:rPr>
-          <w:i/>
-          <w:color w:val="auto"/>
-          <w:highlight w:val="white"/>
-        </w:rPr>
-        <w:t>Q</w:t>
-      </w:r>
-      <w:r>
-        <w:rPr>
-          <w:color w:val="auto"/>
-          <w:highlight w:val="white"/>
-        </w:rPr>
         <w:t xml:space="preserve">(3) = 2.76, </w:t>
       </w:r>
       <w:r>
@@ -4093,7 +4063,7 @@
           <w:color w:val="auto"/>
         </w:rPr>
       </w:pPr>
-      <w:bookmarkStart w:id="15" w:name="_Hlk31201009"/>
+      <w:bookmarkStart w:id="14" w:name="_Hlk31201009"/>
       <w:r>
         <w:rPr>
           <w:b/>
@@ -4110,7 +4080,7 @@
         </w:rPr>
         <w:t xml:space="preserve"> </w:t>
       </w:r>
-      <w:bookmarkEnd w:id="15"/>
+      <w:bookmarkEnd w:id="14"/>
       <w:r>
         <w:rPr>
           <w:color w:val="auto"/>
@@ -4160,7 +4130,7 @@
         </w:rPr>
         <w:t xml:space="preserve">First, </w:t>
       </w:r>
-      <w:bookmarkStart w:id="16" w:name="_Hlk31201054"/>
+      <w:bookmarkStart w:id="15" w:name="_Hlk31201054"/>
       <w:r>
         <w:rPr>
           <w:color w:val="auto"/>
@@ -4232,7 +4202,7 @@
         </w:rPr>
         <w:t xml:space="preserve"> = .026. </w:t>
       </w:r>
-      <w:bookmarkEnd w:id="16"/>
+      <w:bookmarkEnd w:id="15"/>
       <w:r>
         <w:rPr>
           <w:color w:val="auto"/>
@@ -4533,7 +4503,7 @@
           <w:color w:val="auto"/>
         </w:rPr>
       </w:pPr>
-      <w:bookmarkStart w:id="17" w:name="_Hlk43277683"/>
+      <w:bookmarkStart w:id="16" w:name="_Hlk43277683"/>
       <w:r>
         <w:rPr>
           <w:color w:val="auto"/>
@@ -4541,7 +4511,7 @@
         <w:t>Non-Preregistered Analyses: Power Analyses</w:t>
       </w:r>
     </w:p>
-    <w:bookmarkEnd w:id="17"/>
+    <w:bookmarkEnd w:id="16"/>
     <w:p>
       <w:pPr>
         <w:rPr>
@@ -4656,17 +4626,13 @@
     <w:p>
       <w:pPr>
         <w:pStyle w:val="Heading1"/>
-        <w:rPr>
-          <w:color w:val="auto"/>
-        </w:rPr>
-      </w:pPr>
-      <w:r>
-        <w:rPr>
-          <w:color w:val="auto"/>
-        </w:rPr>
+      </w:pPr>
+      <w:bookmarkStart w:id="17" w:name="_GoBack"/>
+      <w:r>
         <w:t>Discussion</w:t>
       </w:r>
     </w:p>
+    <w:bookmarkEnd w:id="17"/>
     <w:p>
       <w:pPr>
         <w:rPr>
@@ -4759,7 +4725,206 @@
     </w:p>
     <w:p>
       <w:pPr>
-        <w:ind w:firstLine="0"/>
+        <w:pStyle w:val="Heading2"/>
+      </w:pPr>
+      <w:r>
+        <w:t>Interpretation of the Results</w:t>
+      </w:r>
+    </w:p>
+    <w:p>
+      <w:pPr>
+        <w:rPr>
+          <w:rFonts w:eastAsia="Arial"/>
+          <w:color w:val="auto"/>
+        </w:rPr>
+      </w:pPr>
+      <w:r>
+        <w:rPr>
+          <w:bCs/>
+          <w:color w:val="auto"/>
+        </w:rPr>
+        <w:t>The</w:t>
+      </w:r>
+      <w:r>
+        <w:rPr>
+          <w:color w:val="auto"/>
+        </w:rPr>
+        <w:t xml:space="preserve"> failure to find significant effects with the three secondary </w:t>
+      </w:r>
+      <w:r>
+        <w:rPr>
+          <w:color w:val="auto"/>
+          <w:highlight w:val="white"/>
+        </w:rPr>
+        <w:t xml:space="preserve">criteria and the </w:t>
+      </w:r>
+      <w:r>
+        <w:rPr>
+          <w:color w:val="auto"/>
+        </w:rPr>
+        <w:t xml:space="preserve">non-significant effect of exclusion criteria type in the multilevel moderator meta-analysis creates considerable </w:t>
+      </w:r>
+      <w:r>
+        <w:rPr>
+          <w:color w:val="auto"/>
+          <w:lang w:val="en-IE"/>
+        </w:rPr>
+        <w:t xml:space="preserve">uncertainty regarding the robustness of any ‘unaware’ EC effect. Moreover, additional exploratory analyses conducted on the present data by some of the co-authors suggest that there is no good evidence for ‘unaware’ EC effects. For example, an analysis of our data that </w:t>
+      </w:r>
+      <w:r>
+        <w:rPr>
+          <w:rFonts w:eastAsia="Arial"/>
+          <w:color w:val="auto"/>
+        </w:rPr>
+        <w:t>distinguishes between</w:t>
+      </w:r>
+      <w:r>
+        <w:rPr>
+          <w:color w:val="auto"/>
+        </w:rPr>
+        <w:t xml:space="preserve"> </w:t>
+      </w:r>
+      <w:r>
+        <w:rPr>
+          <w:rFonts w:eastAsia="Arial"/>
+          <w:color w:val="auto"/>
+        </w:rPr>
+        <w:t xml:space="preserve">independent sets of ‘fully aware’, ‘partially aware’, and  ‘fully unaware’ participants found a non-significant EC effect in ‘fully unaware’ participants (Stahl &amp; Corneille, 2020); a meta-analysis using a stricter compound awareness criterion that prioritized sensitivity to awareness found </w:t>
+      </w:r>
+      <w:bookmarkStart w:id="18" w:name="_Hlk43364530"/>
+      <w:r>
+        <w:rPr>
+          <w:rFonts w:eastAsia="Arial"/>
+          <w:color w:val="auto"/>
+        </w:rPr>
+        <w:t xml:space="preserve">a non-significant </w:t>
+      </w:r>
+      <w:bookmarkEnd w:id="18"/>
+      <w:r>
+        <w:rPr>
+          <w:rFonts w:eastAsia="Arial"/>
+          <w:color w:val="auto"/>
+        </w:rPr>
+        <w:t xml:space="preserve">and near-zero effect (Hussey &amp; Hughes, 2020); and a </w:t>
+      </w:r>
+      <w:r>
+        <w:rPr>
+          <w:color w:val="auto"/>
+        </w:rPr>
+        <w:t xml:space="preserve">Bayesian analysis of the data did not provide convincing evidence in favor of </w:t>
+      </w:r>
+      <w:r>
+        <w:rPr>
+          <w:color w:val="auto"/>
+          <w:lang w:val="en-IE"/>
+        </w:rPr>
+        <w:t xml:space="preserve">‘unaware’ </w:t>
+      </w:r>
+      <w:r>
+        <w:rPr>
+          <w:color w:val="auto"/>
+        </w:rPr>
+        <w:t>EC effect under any of the exclusion criteria (Kurdi &amp; Ferguson, 2020).</w:t>
+      </w:r>
+      <w:r>
+        <w:rPr>
+          <w:rStyle w:val="FootnoteReference"/>
+          <w:color w:val="auto"/>
+        </w:rPr>
+        <w:footnoteReference w:id="8"/>
+      </w:r>
+    </w:p>
+    <w:p>
+      <w:pPr>
+        <w:rPr>
+          <w:color w:val="auto"/>
+        </w:rPr>
+      </w:pPr>
+      <w:r>
+        <w:rPr>
+          <w:rFonts w:eastAsia="Arial"/>
+          <w:color w:val="auto"/>
+        </w:rPr>
+        <w:t xml:space="preserve">Second, </w:t>
+      </w:r>
+      <w:r>
+        <w:rPr>
+          <w:color w:val="auto"/>
+        </w:rPr>
+        <w:t>the ‘success’ of a replication can also be defined in ways other than statistical significance, which may aid the interpretation of the results. Previous large-scale replication efforts in psychology have noted a marked decrease in the effect sizes observed between original and replication studies (</w:t>
+      </w:r>
+      <w:bookmarkStart w:id="19" w:name="_Hlk34653619"/>
+      <w:r>
+        <w:rPr>
+          <w:color w:val="auto"/>
+        </w:rPr>
+        <w:t>Open Science Collaboration, 2015</w:t>
+      </w:r>
+      <w:bookmarkEnd w:id="19"/>
+      <w:r>
+        <w:rPr>
+          <w:color w:val="auto"/>
+        </w:rPr>
+        <w:t>). We observed a similar result here: even the largest meta-analytic effect size that we observed among the four exclusion criteria (</w:t>
+      </w:r>
+      <w:r>
+        <w:rPr>
+          <w:i/>
+          <w:color w:val="auto"/>
+          <w:highlight w:val="white"/>
+        </w:rPr>
+        <w:t>g</w:t>
+      </w:r>
+      <w:r>
+        <w:rPr>
+          <w:color w:val="auto"/>
+          <w:highlight w:val="white"/>
+        </w:rPr>
+        <w:t xml:space="preserve"> = 0.12 using the Olson &amp; Fazio, 2001, exclusion criterion</w:t>
+      </w:r>
+      <w:r>
+        <w:rPr>
+          <w:color w:val="auto"/>
+        </w:rPr>
+        <w:t>) was approximately half that observed in the meta-analysis of published literature (</w:t>
+      </w:r>
+      <w:r>
+        <w:rPr>
+          <w:i/>
+          <w:color w:val="auto"/>
+          <w:highlight w:val="white"/>
+        </w:rPr>
+        <w:t>g</w:t>
+      </w:r>
+      <w:r>
+        <w:rPr>
+          <w:color w:val="auto"/>
+          <w:highlight w:val="white"/>
+        </w:rPr>
+        <w:t xml:space="preserve"> = 0.</w:t>
+      </w:r>
+      <w:r>
+        <w:rPr>
+          <w:color w:val="auto"/>
+        </w:rPr>
+        <w:t>20) and less than half of that observed in the original study (</w:t>
+      </w:r>
+      <w:r>
+        <w:rPr>
+          <w:i/>
+          <w:color w:val="auto"/>
+        </w:rPr>
+        <w:t>g</w:t>
+      </w:r>
+      <w:r>
+        <w:rPr>
+          <w:color w:val="auto"/>
+        </w:rPr>
+        <w:t xml:space="preserve"> = 0.27). Results demonstrated that observed power in the published literature is therefore extremely low (median power = 0.14). Together, these two points suggest that the published literature on the surveillance task reports significant results at a rate far above what one should expect in the absence of publication bias or selective reporting.</w:t>
+      </w:r>
+    </w:p>
+    <w:p>
+      <w:pPr>
         <w:rPr>
           <w:b/>
           <w:bCs/>
@@ -4768,215 +4933,6 @@
       </w:pPr>
       <w:r>
         <w:rPr>
-          <w:b/>
-          <w:bCs/>
-          <w:color w:val="auto"/>
-        </w:rPr>
-        <w:t>Interpretation of the Results</w:t>
-      </w:r>
-    </w:p>
-    <w:p>
-      <w:pPr>
-        <w:rPr>
-          <w:rFonts w:eastAsia="Arial"/>
-          <w:color w:val="auto"/>
-        </w:rPr>
-      </w:pPr>
-      <w:r>
-        <w:rPr>
-          <w:bCs/>
-          <w:color w:val="auto"/>
-        </w:rPr>
-        <w:t>The</w:t>
-      </w:r>
-      <w:r>
-        <w:rPr>
-          <w:color w:val="auto"/>
-        </w:rPr>
-        <w:t xml:space="preserve"> failure to find significant effects with the three secondary </w:t>
-      </w:r>
-      <w:r>
-        <w:rPr>
-          <w:color w:val="auto"/>
-          <w:highlight w:val="white"/>
-        </w:rPr>
-        <w:t xml:space="preserve">criteria and the </w:t>
-      </w:r>
-      <w:r>
-        <w:rPr>
-          <w:color w:val="auto"/>
-        </w:rPr>
-        <w:t xml:space="preserve">non-significant effect of exclusion criteria type in the multilevel moderator meta-analysis creates considerable </w:t>
-      </w:r>
-      <w:r>
-        <w:rPr>
-          <w:color w:val="auto"/>
-          <w:lang w:val="en-IE"/>
-        </w:rPr>
-        <w:t xml:space="preserve">uncertainty regarding the robustness of any ‘unaware’ EC effect. Moreover, additional exploratory analyses conducted on the present data by some of the co-authors suggest that there is no good evidence for ‘unaware’ EC effects. For example, an analysis of our data that </w:t>
-      </w:r>
-      <w:r>
-        <w:rPr>
-          <w:rFonts w:eastAsia="Arial"/>
-          <w:color w:val="auto"/>
-        </w:rPr>
-        <w:t>distinguishes between</w:t>
-      </w:r>
-      <w:r>
-        <w:rPr>
-          <w:color w:val="auto"/>
-        </w:rPr>
-        <w:t xml:space="preserve"> </w:t>
-      </w:r>
-      <w:r>
-        <w:rPr>
-          <w:rFonts w:eastAsia="Arial"/>
-          <w:color w:val="auto"/>
-        </w:rPr>
-        <w:t xml:space="preserve">independent sets of ‘fully aware’, ‘partially aware’, and  ‘fully unaware’ participants found a non-significant EC effect in ‘fully unaware’ participants (Stahl &amp; Corneille, 2020); a meta-analysis using a stricter compound awareness criterion that prioritized sensitivity to awareness found </w:t>
-      </w:r>
-      <w:bookmarkStart w:id="18" w:name="_Hlk43364530"/>
-      <w:r>
-        <w:rPr>
-          <w:rFonts w:eastAsia="Arial"/>
-          <w:color w:val="auto"/>
-        </w:rPr>
-        <w:t xml:space="preserve">a non-significant </w:t>
-      </w:r>
-      <w:bookmarkEnd w:id="18"/>
-      <w:r>
-        <w:rPr>
-          <w:rFonts w:eastAsia="Arial"/>
-          <w:color w:val="auto"/>
-        </w:rPr>
-        <w:t xml:space="preserve">and near-zero effect (Hussey &amp; Hughes, 2020); and a </w:t>
-      </w:r>
-      <w:r>
-        <w:rPr>
-          <w:color w:val="auto"/>
-        </w:rPr>
-        <w:t xml:space="preserve">Bayesian analysis of the data did not provide convincing evidence in favor of </w:t>
-      </w:r>
-      <w:r>
-        <w:rPr>
-          <w:color w:val="auto"/>
-          <w:lang w:val="en-IE"/>
-        </w:rPr>
-        <w:t xml:space="preserve">‘unaware’ </w:t>
-      </w:r>
-      <w:r>
-        <w:rPr>
-          <w:color w:val="auto"/>
-        </w:rPr>
-        <w:t>EC effect under any of the exclusion criteria (Kurdi &amp; Ferguson, 2020).</w:t>
-      </w:r>
-      <w:r>
-        <w:rPr>
-          <w:rStyle w:val="FootnoteReference"/>
-          <w:color w:val="auto"/>
-        </w:rPr>
-        <w:footnoteReference w:id="8"/>
-      </w:r>
-    </w:p>
-    <w:p>
-      <w:pPr>
-        <w:rPr>
-          <w:color w:val="auto"/>
-        </w:rPr>
-      </w:pPr>
-      <w:r>
-        <w:rPr>
-          <w:rFonts w:eastAsia="Arial"/>
-          <w:color w:val="auto"/>
-        </w:rPr>
-        <w:t xml:space="preserve">Second, </w:t>
-      </w:r>
-      <w:r>
-        <w:rPr>
-          <w:color w:val="auto"/>
-        </w:rPr>
-        <w:t>the ‘success’ of a replication can also be defined in ways other than statistical significance, which may aid the interpretation of the results. Previous large-scale replication efforts in psychology have noted a marked decrease in the effect sizes observed between original and replication studies (</w:t>
-      </w:r>
-      <w:bookmarkStart w:id="19" w:name="_Hlk34653619"/>
-      <w:r>
-        <w:rPr>
-          <w:color w:val="auto"/>
-        </w:rPr>
-        <w:t>Open Science Collaboration, 2015</w:t>
-      </w:r>
-      <w:bookmarkEnd w:id="19"/>
-      <w:r>
-        <w:rPr>
-          <w:color w:val="auto"/>
-        </w:rPr>
-        <w:t>). We observed a similar result here: even the largest meta-analytic effect size that we observed among the four exclusion criteria (</w:t>
-      </w:r>
-      <w:r>
-        <w:rPr>
-          <w:i/>
-          <w:color w:val="auto"/>
-          <w:highlight w:val="white"/>
-        </w:rPr>
-        <w:t>g</w:t>
-      </w:r>
-      <w:r>
-        <w:rPr>
-          <w:color w:val="auto"/>
-          <w:highlight w:val="white"/>
-        </w:rPr>
-        <w:t xml:space="preserve"> = 0.12 using the Olson &amp; Fazio, 2001, exclusion criterion</w:t>
-      </w:r>
-      <w:r>
-        <w:rPr>
-          <w:color w:val="auto"/>
-        </w:rPr>
-        <w:t>) was approximately half that observed in the meta-analysis of published literature (</w:t>
-      </w:r>
-      <w:r>
-        <w:rPr>
-          <w:i/>
-          <w:color w:val="auto"/>
-          <w:highlight w:val="white"/>
-        </w:rPr>
-        <w:t>g</w:t>
-      </w:r>
-      <w:r>
-        <w:rPr>
-          <w:color w:val="auto"/>
-          <w:highlight w:val="white"/>
-        </w:rPr>
-        <w:t xml:space="preserve"> = 0.</w:t>
-      </w:r>
-      <w:r>
-        <w:rPr>
-          <w:color w:val="auto"/>
-        </w:rPr>
-        <w:t>20) and less than half of that observed in the original study (</w:t>
-      </w:r>
-      <w:r>
-        <w:rPr>
-          <w:i/>
-          <w:color w:val="auto"/>
-        </w:rPr>
-        <w:t>g</w:t>
-      </w:r>
-      <w:r>
-        <w:rPr>
-          <w:color w:val="auto"/>
-        </w:rPr>
-        <w:t xml:space="preserve"> = 0.27). Results demonstrated that observed power in the published literature is therefore extremely low (median power = 0.14). Together, these two points suggest that the published literature on the surveillance task reports significant results at a rate far above what one should expect in the absence of publication bias or selective reporting.</w:t>
-      </w:r>
-    </w:p>
-    <w:p>
-      <w:pPr>
-        <w:rPr>
-          <w:b/>
-          <w:bCs/>
-          <w:color w:val="auto"/>
-        </w:rPr>
-      </w:pPr>
-      <w:r>
-        <w:rPr>
           <w:color w:val="auto"/>
         </w:rPr>
         <w:t xml:space="preserve">Further reasons for caution can be found in the ‘awareness’ concept itself. Debate continues to rage about what such exclusion criteria actually capture: some argue that it is ‘awareness’ (Jones et al., 2009) whereas others advocate for ‘recollective memory’ (Gawronski &amp; Walther, 2012). For example, participants may be aware of pairings during the acquisition (EC) phase but fail to recall this information during the retrieval (evaluative) phase. Although our primary analysis demonstrated that Olson and Fazio’s (2001) surveillance task effect was replicated, these conceptual concerns raise questions as to whether this </w:t>
@@ -5030,277 +4986,242 @@
     </w:p>
     <w:p>
       <w:pPr>
-        <w:ind w:firstLine="0"/>
-        <w:rPr>
-          <w:rFonts w:asciiTheme="majorBidi" w:hAnsiTheme="majorBidi" w:cstheme="majorBidi"/>
-          <w:b/>
-          <w:bCs/>
+        <w:pStyle w:val="Heading2"/>
+      </w:pPr>
+      <w:r>
+        <w:t xml:space="preserve">Response from the Original Authors </w:t>
+      </w:r>
+    </w:p>
+    <w:p>
+      <w:pPr>
+        <w:rPr>
+          <w:color w:val="auto"/>
+        </w:rPr>
+      </w:pPr>
+      <w:r>
+        <w:rPr>
+          <w:color w:val="auto"/>
+        </w:rPr>
+        <w:t xml:space="preserve">A brief response was solicited from the original authors and we include it here verbatim. “We [Olson and Fazio] emphasize that the effect was in the predicted direction in 11 of the 12 samples using the original exclusion criteria. The secondary criteria revealed analogous patterns in 10, 9, and 11 of 12 samples, respectively. However, such criteria can also exclude unaware individuals if they use their recently formed attitudes to guess CS-US valence (see Gawronski &amp; Walther, 2012). Ultimately, the lack of a moderating effect of exclusion criteria can be interpreted as an unqualified replication of Olson and Fazio (2001). In addition, the effect size produced by a single procedure is minimally relevant to broader theoretical questions about the multiple mechanisms that produce EC. Within our proposed implicit misattribution mechanism, the magnitude of EC is dependent upon source confusability (the extent to which the evaluation evoked by the US is likely to be misattributed to the CS; Jones et al., 2010). Hence, future work should focus on fostering source confusability beyond the procedural parameters employed here.” </w:t>
+      </w:r>
+    </w:p>
+    <w:p>
+      <w:pPr>
+        <w:pStyle w:val="Heading1"/>
+        <w:rPr>
+          <w:color w:val="auto"/>
+          <w:highlight w:val="white"/>
+        </w:rPr>
+      </w:pPr>
+      <w:r>
+        <w:rPr>
+          <w:color w:val="auto"/>
+          <w:highlight w:val="white"/>
+        </w:rPr>
+        <w:t>Author contributions</w:t>
+      </w:r>
+    </w:p>
+    <w:p>
+      <w:pPr>
+        <w:rPr>
+          <w:color w:val="auto"/>
+          <w:highlight w:val="white"/>
+        </w:rPr>
+      </w:pPr>
+      <w:r>
+        <w:rPr>
+          <w:color w:val="auto"/>
+          <w:highlight w:val="white"/>
+        </w:rPr>
+        <w:t xml:space="preserve">TM led the project administration, conducted the meta-analysis of published work, created the procedure protocol, was responsible for design of the materials, wrote the manuscript, contributed to data collection, and reviewed the code for the data processing and analyses. SH wrote, reviewed, and edited the manuscript and contributed to project administration. IH wrote the code for the materials, data processing, </w:t>
+      </w:r>
+      <w:r>
+        <w:rPr>
+          <w:color w:val="auto"/>
+          <w:highlight w:val="white"/>
+        </w:rPr>
+        <w:t>and analyses, and contributed to project administration, and writing, reviewing, and editing the manuscript. MAV contributed to the meta-analysis of published work, and to writing the original draft, the analyses, and reviewing and editing the final manuscript. MAO contributed to the creation of the procedure protocol, data collection and review of the manuscript. FA, KB, RB, TB, OC, SBD, MJF, KAF, AG, BG, TH, FH, MH, BK, AM, JR, JSW, CTS, CS, PT, TGF, KH and CU organized and/or conducted data collection at their sites, and contributed to the review of the manuscript. JDH contributed to the creation of the procedure protocol and review of the manuscript. </w:t>
+      </w:r>
+    </w:p>
+    <w:p>
+      <w:pPr>
+        <w:pStyle w:val="Heading1"/>
+      </w:pPr>
+      <w:r>
+        <w:t>Funding</w:t>
+      </w:r>
+    </w:p>
+    <w:p>
+      <w:pPr>
+        <w:pStyle w:val="AN"/>
+        <w:rPr>
+          <w:color w:val="auto"/>
+        </w:rPr>
+      </w:pPr>
+      <w:r>
+        <w:rPr>
+          <w:color w:val="auto"/>
+        </w:rPr>
+        <w:t xml:space="preserve">This research was conducted with the support of the following grants: FWO grant BOF16/MET_V/002 to Jan De Houwer, Ghent University BOF grant 01P05517 to Ian Hussey, </w:t>
+      </w:r>
+      <w:proofErr w:type="spellStart"/>
+      <w:r>
+        <w:rPr>
+          <w:color w:val="auto"/>
+        </w:rPr>
+        <w:t>Comunidad</w:t>
+      </w:r>
+      <w:proofErr w:type="spellEnd"/>
+      <w:r>
+        <w:rPr>
+          <w:color w:val="auto"/>
+        </w:rPr>
+        <w:t xml:space="preserve"> de Madrid, </w:t>
+      </w:r>
+      <w:proofErr w:type="spellStart"/>
+      <w:r>
+        <w:rPr>
+          <w:color w:val="auto"/>
+        </w:rPr>
+        <w:t>Programa</w:t>
+      </w:r>
+      <w:proofErr w:type="spellEnd"/>
+      <w:r>
+        <w:rPr>
+          <w:color w:val="auto"/>
+        </w:rPr>
+        <w:t xml:space="preserve"> de </w:t>
+      </w:r>
+      <w:proofErr w:type="spellStart"/>
+      <w:r>
+        <w:rPr>
+          <w:color w:val="auto"/>
+        </w:rPr>
+        <w:t>Atracción</w:t>
+      </w:r>
+      <w:proofErr w:type="spellEnd"/>
+      <w:r>
+        <w:rPr>
+          <w:color w:val="auto"/>
+        </w:rPr>
+        <w:t xml:space="preserve"> de </w:t>
+      </w:r>
+      <w:proofErr w:type="spellStart"/>
+      <w:r>
+        <w:rPr>
+          <w:color w:val="auto"/>
+        </w:rPr>
+        <w:t>Talento</w:t>
+      </w:r>
+      <w:proofErr w:type="spellEnd"/>
+      <w:r>
+        <w:rPr>
+          <w:color w:val="auto"/>
+        </w:rPr>
+        <w:t xml:space="preserve"> </w:t>
+      </w:r>
+      <w:proofErr w:type="spellStart"/>
+      <w:r>
+        <w:rPr>
+          <w:color w:val="auto"/>
+        </w:rPr>
+        <w:t>Investigador</w:t>
+      </w:r>
+      <w:proofErr w:type="spellEnd"/>
+      <w:r>
+        <w:rPr>
+          <w:color w:val="auto"/>
+        </w:rPr>
+        <w:t xml:space="preserve"> grants PSI2017-85159-P (AEI / FEDER, UE) and 2016-T1/SOC-1395 to Miguel Vadillo, Polish National Science Centre grant UMO-2015/18/E/HS6/00765 to Robert Balas,</w:t>
+      </w:r>
+      <w:r>
+        <w:rPr>
+          <w:color w:val="auto"/>
+        </w:rPr>
+        <w:t xml:space="preserve"> </w:t>
+      </w:r>
+      <w:r>
+        <w:rPr>
+          <w:color w:val="auto"/>
+        </w:rPr>
+        <w:t xml:space="preserve">FRS-FNRS grant T.0061.18 to Olivier Corneille, DFG Emmy </w:t>
+      </w:r>
+      <w:proofErr w:type="spellStart"/>
+      <w:r>
+        <w:rPr>
+          <w:color w:val="auto"/>
+        </w:rPr>
+        <w:t>Noether</w:t>
+      </w:r>
+      <w:proofErr w:type="spellEnd"/>
+      <w:r>
+        <w:rPr>
+          <w:color w:val="auto"/>
+        </w:rPr>
+        <w:t xml:space="preserve"> grant HU 1978/4-1 and Heisenberg grant </w:t>
+      </w:r>
+      <w:bookmarkStart w:id="20" w:name="_Hlk37149905"/>
+      <w:r>
+        <w:rPr>
+          <w:color w:val="auto"/>
+        </w:rPr>
+        <w:t>HU 1978/7-1</w:t>
+      </w:r>
+      <w:bookmarkEnd w:id="20"/>
+      <w:r>
+        <w:rPr>
+          <w:color w:val="auto"/>
+        </w:rPr>
+        <w:t xml:space="preserve"> to Mandy Hütter, </w:t>
+      </w:r>
+      <w:r>
+        <w:rPr>
           <w:color w:val="auto"/>
           <w:shd w:val="clear" w:color="auto" w:fill="FFFFFF"/>
         </w:rPr>
-      </w:pPr>
-      <w:r>
-        <w:rPr>
-          <w:rFonts w:asciiTheme="majorBidi" w:hAnsiTheme="majorBidi" w:cstheme="majorBidi"/>
-          <w:b/>
-          <w:bCs/>
-          <w:color w:val="auto"/>
-        </w:rPr>
-        <w:t xml:space="preserve">Response from the </w:t>
-      </w:r>
-      <w:r>
-        <w:rPr>
-          <w:rFonts w:asciiTheme="majorBidi" w:hAnsiTheme="majorBidi" w:cstheme="majorBidi"/>
-          <w:b/>
-          <w:bCs/>
+        <w:t>DFG-Emmy-</w:t>
+      </w:r>
+      <w:proofErr w:type="spellStart"/>
+      <w:r>
+        <w:rPr>
           <w:color w:val="auto"/>
           <w:shd w:val="clear" w:color="auto" w:fill="FFFFFF"/>
         </w:rPr>
-        <w:t xml:space="preserve">Original Authors </w:t>
-      </w:r>
-    </w:p>
-    <w:p>
-      <w:pPr>
-        <w:rPr>
-          <w:color w:val="auto"/>
-        </w:rPr>
-      </w:pPr>
-      <w:r>
-        <w:rPr>
-          <w:color w:val="auto"/>
-        </w:rPr>
-        <w:t xml:space="preserve">A brief response was solicited from the original authors and we include it here verbatim. “We [Olson and Fazio] emphasize that the effect was in the predicted direction in 11 of the 12 samples using the original exclusion criteria. The secondary criteria revealed analogous patterns in 10, 9, and 11 of 12 samples, respectively. However, such criteria can also exclude unaware individuals if they use their recently formed attitudes to guess CS-US valence (see Gawronski &amp; Walther, 2012). Ultimately, the lack of a moderating effect of exclusion criteria can be interpreted as an unqualified replication of Olson and Fazio (2001). In addition, the effect size produced by a single procedure is minimally relevant to broader theoretical questions about the multiple mechanisms that produce EC. Within our proposed implicit misattribution mechanism, the magnitude of EC is dependent upon source confusability (the extent to which the evaluation evoked by the US is likely to be misattributed to the CS; Jones et al., 2010). Hence, future work should focus on fostering source confusability beyond the procedural parameters employed here.” </w:t>
+        <w:t>Noether</w:t>
+      </w:r>
+      <w:proofErr w:type="spellEnd"/>
+      <w:r>
+        <w:rPr>
+          <w:color w:val="auto"/>
+          <w:shd w:val="clear" w:color="auto" w:fill="FFFFFF"/>
+        </w:rPr>
+        <w:t xml:space="preserve">-Grant GA 1520/2-1 to Anne Gast, </w:t>
+      </w:r>
+      <w:r>
+        <w:rPr>
+          <w:color w:val="auto"/>
+        </w:rPr>
+        <w:t xml:space="preserve">and </w:t>
+      </w:r>
+      <w:r>
+        <w:rPr>
+          <w:color w:val="auto"/>
+          <w:shd w:val="clear" w:color="auto" w:fill="FFFFFF"/>
+        </w:rPr>
+        <w:t>DFG grant STA 1269/3-2 to Christoph Stahl</w:t>
+      </w:r>
+      <w:r>
+        <w:rPr>
+          <w:color w:val="auto"/>
+        </w:rPr>
+        <w:t>.</w:t>
       </w:r>
     </w:p>
     <w:p>
       <w:pPr>
         <w:pStyle w:val="Heading1"/>
-        <w:rPr>
-          <w:color w:val="auto"/>
-          <w:highlight w:val="white"/>
-        </w:rPr>
-      </w:pPr>
-      <w:r>
-        <w:rPr>
-          <w:color w:val="auto"/>
-          <w:highlight w:val="white"/>
-        </w:rPr>
-        <w:t>Author contributions</w:t>
-      </w:r>
-    </w:p>
-    <w:p>
-      <w:pPr>
-        <w:rPr>
-          <w:color w:val="auto"/>
-          <w:highlight w:val="white"/>
-        </w:rPr>
-      </w:pPr>
-      <w:r>
-        <w:rPr>
-          <w:color w:val="auto"/>
-          <w:highlight w:val="white"/>
-        </w:rPr>
-        <w:t xml:space="preserve">TM led the project administration, conducted the meta-analysis of published work, created the procedure protocol, was responsible for design of the materials, wrote the manuscript, contributed to data collection, and reviewed the code for the data processing and analyses. SH wrote, reviewed, and edited the manuscript and contributed to project administration. IH wrote the code for the materials, data processing, and analyses, and contributed to project </w:t>
-      </w:r>
-      <w:r>
-        <w:rPr>
-          <w:color w:val="auto"/>
-          <w:highlight w:val="white"/>
-        </w:rPr>
-        <w:t>administration, and writing, reviewing, and editing the manuscript. MAV contributed to the meta-analysis of published work, and to writing the original draft, the analyses, and reviewing and editing the final manuscript. MAO contributed to the creation of the procedure protocol, data collection and review of the manuscript. FA, KB, RB, TB, OC, SBD, MJF, KAF, AG, BG, TH, FH, MH, BK, AM, JR, JSW, CTS, CS, PT, TGF, KH and CU organized and/or conducted data collection at their sites, and contributed to the review of the manuscript. JDH contributed to the creation of the procedure protocol and review of the manuscript. </w:t>
-      </w:r>
-    </w:p>
-    <w:p>
-      <w:pPr>
-        <w:pStyle w:val="Heading1"/>
-        <w:rPr>
-          <w:color w:val="auto"/>
-        </w:rPr>
-      </w:pPr>
-      <w:r>
-        <w:rPr>
-          <w:color w:val="auto"/>
-        </w:rPr>
-        <w:t>Funding</w:t>
-      </w:r>
-    </w:p>
-    <w:p>
-      <w:pPr>
-        <w:pStyle w:val="AN"/>
-        <w:rPr>
-          <w:color w:val="auto"/>
-        </w:rPr>
-      </w:pPr>
-      <w:r>
-        <w:rPr>
-          <w:color w:val="auto"/>
-        </w:rPr>
-        <w:t xml:space="preserve">This research was conducted with the support of the following grants: FWO grant BOF16/MET_V/002 to Jan De Houwer, Ghent University BOF grant 01P05517 to Ian Hussey, </w:t>
-      </w:r>
-      <w:proofErr w:type="spellStart"/>
-      <w:r>
-        <w:rPr>
-          <w:color w:val="auto"/>
-        </w:rPr>
-        <w:t>Comunidad</w:t>
-      </w:r>
-      <w:proofErr w:type="spellEnd"/>
-      <w:r>
-        <w:rPr>
-          <w:color w:val="auto"/>
-        </w:rPr>
-        <w:t xml:space="preserve"> de Madrid, </w:t>
-      </w:r>
-      <w:proofErr w:type="spellStart"/>
-      <w:r>
-        <w:rPr>
-          <w:color w:val="auto"/>
-        </w:rPr>
-        <w:t>Programa</w:t>
-      </w:r>
-      <w:proofErr w:type="spellEnd"/>
-      <w:r>
-        <w:rPr>
-          <w:color w:val="auto"/>
-        </w:rPr>
-        <w:t xml:space="preserve"> de </w:t>
-      </w:r>
-      <w:proofErr w:type="spellStart"/>
-      <w:r>
-        <w:rPr>
-          <w:color w:val="auto"/>
-        </w:rPr>
-        <w:t>Atracción</w:t>
-      </w:r>
-      <w:proofErr w:type="spellEnd"/>
-      <w:r>
-        <w:rPr>
-          <w:color w:val="auto"/>
-        </w:rPr>
-        <w:t xml:space="preserve"> de </w:t>
-      </w:r>
-      <w:proofErr w:type="spellStart"/>
-      <w:r>
-        <w:rPr>
-          <w:color w:val="auto"/>
-        </w:rPr>
-        <w:t>Talento</w:t>
-      </w:r>
-      <w:proofErr w:type="spellEnd"/>
-      <w:r>
-        <w:rPr>
-          <w:color w:val="auto"/>
-        </w:rPr>
-        <w:t xml:space="preserve"> </w:t>
-      </w:r>
-      <w:proofErr w:type="spellStart"/>
-      <w:r>
-        <w:rPr>
-          <w:color w:val="auto"/>
-        </w:rPr>
-        <w:t>Investigador</w:t>
-      </w:r>
-      <w:proofErr w:type="spellEnd"/>
-      <w:r>
-        <w:rPr>
-          <w:color w:val="auto"/>
-        </w:rPr>
-        <w:t xml:space="preserve"> grants PSI2017-85159-P (AEI / FEDER, UE) and 2016-T1/SOC-1395 to Miguel Vadillo, Polish National Science Centre grant UMO-2015/18/E/HS6/00765 to Robert Balas,</w:t>
-      </w:r>
-      <w:r>
-        <w:rPr>
-          <w:color w:val="auto"/>
-        </w:rPr>
-        <w:t xml:space="preserve"> </w:t>
-      </w:r>
-      <w:r>
-        <w:rPr>
-          <w:color w:val="auto"/>
-        </w:rPr>
-        <w:t xml:space="preserve">FRS-FNRS grant T.0061.18 to Olivier Corneille, DFG Emmy </w:t>
-      </w:r>
-      <w:proofErr w:type="spellStart"/>
-      <w:r>
-        <w:rPr>
-          <w:color w:val="auto"/>
-        </w:rPr>
-        <w:t>Noether</w:t>
-      </w:r>
-      <w:proofErr w:type="spellEnd"/>
-      <w:r>
-        <w:rPr>
-          <w:color w:val="auto"/>
-        </w:rPr>
-        <w:t xml:space="preserve"> grant HU 1978/4-1 and Heisenberg grant </w:t>
-      </w:r>
-      <w:bookmarkStart w:id="20" w:name="_Hlk37149905"/>
-      <w:r>
-        <w:rPr>
-          <w:color w:val="auto"/>
-        </w:rPr>
-        <w:t>HU 1978/7-1</w:t>
-      </w:r>
-      <w:bookmarkEnd w:id="20"/>
-      <w:r>
-        <w:rPr>
-          <w:color w:val="auto"/>
-        </w:rPr>
-        <w:t xml:space="preserve"> to Mandy Hütter, </w:t>
-      </w:r>
-      <w:r>
-        <w:rPr>
-          <w:color w:val="auto"/>
-          <w:shd w:val="clear" w:color="auto" w:fill="FFFFFF"/>
-        </w:rPr>
-        <w:t>DFG-Emmy-</w:t>
-      </w:r>
-      <w:proofErr w:type="spellStart"/>
-      <w:r>
-        <w:rPr>
-          <w:color w:val="auto"/>
-          <w:shd w:val="clear" w:color="auto" w:fill="FFFFFF"/>
-        </w:rPr>
-        <w:t>Noether</w:t>
-      </w:r>
-      <w:proofErr w:type="spellEnd"/>
-      <w:r>
-        <w:rPr>
-          <w:color w:val="auto"/>
-          <w:shd w:val="clear" w:color="auto" w:fill="FFFFFF"/>
-        </w:rPr>
-        <w:t xml:space="preserve">-Grant GA 1520/2-1 to Anne Gast, </w:t>
-      </w:r>
-      <w:r>
-        <w:rPr>
-          <w:color w:val="auto"/>
-        </w:rPr>
-        <w:t xml:space="preserve">and </w:t>
-      </w:r>
-      <w:r>
-        <w:rPr>
-          <w:color w:val="auto"/>
-          <w:shd w:val="clear" w:color="auto" w:fill="FFFFFF"/>
-        </w:rPr>
-        <w:t>DFG grant STA 1269/3-2 to Christoph Stahl</w:t>
-      </w:r>
-      <w:r>
-        <w:rPr>
-          <w:color w:val="auto"/>
-        </w:rPr>
-        <w:t>.</w:t>
-      </w:r>
-    </w:p>
-    <w:p>
-      <w:pPr>
-        <w:pStyle w:val="Heading1"/>
-        <w:rPr>
-          <w:color w:val="auto"/>
-        </w:rPr>
-      </w:pPr>
-      <w:r>
-        <w:rPr>
-          <w:color w:val="auto"/>
-        </w:rPr>
+      </w:pPr>
+      <w:r>
         <w:t>References</w:t>
       </w:r>
     </w:p>
@@ -5566,15 +5487,8 @@
           <w:color w:val="auto"/>
           <w:highlight w:val="white"/>
         </w:rPr>
-        <w:t xml:space="preserve">De Houwer, J., Thomas, S., &amp; Baeyens, F. (2001). Association learning of likes and dislikes: A review </w:t>
-      </w:r>
-      <w:r>
-        <w:rPr>
-          <w:color w:val="auto"/>
-          <w:highlight w:val="white"/>
-        </w:rPr>
         <w:lastRenderedPageBreak/>
-        <w:t xml:space="preserve">of 25 years of research on human evaluative conditioning. </w:t>
+        <w:t xml:space="preserve">De Houwer, J., Thomas, S., &amp; Baeyens, F. (2001). Association learning of likes and dislikes: A review of 25 years of research on human evaluative conditioning. </w:t>
       </w:r>
       <w:r>
         <w:rPr>
@@ -6107,7 +6021,14 @@
           <w:color w:val="auto"/>
           <w:shd w:val="clear" w:color="auto" w:fill="FFFFFF"/>
         </w:rPr>
-        <w:t>Kurdi, B., &amp; Ferguson, M. (2020). Does the surveillance paradigm provide evidence for unconscious evaluative conditioning? A Bayesian perspective.</w:t>
+        <w:t xml:space="preserve">Kurdi, B., &amp; Ferguson, M. (2020). Does the surveillance paradigm provide evidence for unconscious evaluative conditioning? A Bayesian </w:t>
+      </w:r>
+      <w:r>
+        <w:rPr>
+          <w:color w:val="auto"/>
+          <w:shd w:val="clear" w:color="auto" w:fill="FFFFFF"/>
+        </w:rPr>
+        <w:t>perspective.</w:t>
       </w:r>
       <w:r>
         <w:rPr>
@@ -6668,7 +6589,14 @@
         <w:rPr>
           <w:color w:val="auto"/>
         </w:rPr>
-        <w:t xml:space="preserve">Stahl, C., &amp; Heycke, T. (2016). Evaluative Conditioning with Simultaneous and Sequential Pairings Under Incidental and Intentional Learning Conditions. </w:t>
+        <w:t xml:space="preserve">Stahl, C., &amp; Heycke, T. (2016). Evaluative Conditioning with Simultaneous and Sequential Pairings Under Incidental and Intentional </w:t>
+      </w:r>
+      <w:r>
+        <w:rPr>
+          <w:color w:val="auto"/>
+        </w:rPr>
+        <w:lastRenderedPageBreak/>
+        <w:t xml:space="preserve">Learning Conditions. </w:t>
       </w:r>
       <w:r>
         <w:rPr>
@@ -6697,7 +6625,6 @@
         <w:rPr>
           <w:color w:val="auto"/>
         </w:rPr>
-        <w:lastRenderedPageBreak/>
         <w:t xml:space="preserve">Stahl, C., Unkelbach, C., &amp; Corneille, O. (2009). On the respective contributions of awareness of unconditioned stimulus valence and unconditioned stimulus identity in attitude formation through evaluative conditioning. </w:t>
       </w:r>
       <w:r>
@@ -6744,7 +6671,14 @@
           <w:color w:val="auto"/>
           <w:highlight w:val="white"/>
         </w:rPr>
-        <w:t xml:space="preserve">, N., Jones, D. R., Lau, J., ... &amp; Tetzlaff, J. (2011). Recommendations for examining and interpreting funnel plot asymmetry in meta-analyses of randomised controlled trials. </w:t>
+        <w:t xml:space="preserve">, N., Jones, D. R., Lau, J., ... &amp; Tetzlaff, J. (2011). Recommendations for examining and interpreting </w:t>
+      </w:r>
+      <w:r>
+        <w:rPr>
+          <w:color w:val="auto"/>
+          <w:highlight w:val="white"/>
+        </w:rPr>
+        <w:t xml:space="preserve">funnel plot asymmetry in meta-analyses of randomised controlled trials. </w:t>
       </w:r>
       <w:r>
         <w:rPr>
@@ -7250,8 +7184,6 @@
       <w:r>
         <w:t>.</w:t>
       </w:r>
-      <w:bookmarkStart w:id="7" w:name="_GoBack"/>
-      <w:bookmarkEnd w:id="7"/>
     </w:p>
   </w:footnote>
   <w:footnote w:id="6">
@@ -9505,7 +9437,7 @@
 </file>
 
 <file path=customXml/itemProps1.xml><?xml version="1.0" encoding="utf-8"?>
-<ds:datastoreItem xmlns:ds="http://schemas.openxmlformats.org/officeDocument/2006/customXml" ds:itemID="{F91171EA-C235-9848-97CF-D3AB9A075056}">
+<ds:datastoreItem xmlns:ds="http://schemas.openxmlformats.org/officeDocument/2006/customXml" ds:itemID="{C5DB7E12-1819-7545-81C5-D142939BF951}">
   <ds:schemaRefs>
     <ds:schemaRef ds:uri="http://schemas.openxmlformats.org/officeDocument/2006/bibliography"/>
   </ds:schemaRefs>

</xml_diff>